<commit_message>
Slightly changed how indentation for body text works.
</commit_message>
<xml_diff>
--- a/word_manuscript.docx
+++ b/word_manuscript.docx
@@ -3,9 +3,6 @@
 <w:document xmlns:wpc="http://schemas.microsoft.com/office/word/2010/wordprocessingCanvas" xmlns:cx="http://schemas.microsoft.com/office/drawing/2014/chartex" xmlns:cx1="http://schemas.microsoft.com/office/drawing/2015/9/8/chartex" xmlns:cx2="http://schemas.microsoft.com/office/drawing/2015/10/21/chartex" xmlns:cx3="http://schemas.microsoft.com/office/drawing/2016/5/9/chartex" xmlns:cx4="http://schemas.microsoft.com/office/drawing/2016/5/10/chartex" xmlns:cx5="http://schemas.microsoft.com/office/drawing/2016/5/11/chartex" xmlns:cx6="http://schemas.microsoft.com/office/drawing/2016/5/12/chartex" xmlns:cx7="http://schemas.microsoft.com/office/drawing/2016/5/13/chartex" xmlns:cx8="http://schemas.microsoft.com/office/drawing/2016/5/14/chartex" xmlns:mc="http://schemas.openxmlformats.org/markup-compatibility/2006" xmlns:aink="http://schemas.microsoft.com/office/drawing/2016/ink" xmlns:am3d="http://schemas.microsoft.com/office/drawing/2017/model3d" xmlns:o="urn:schemas-microsoft-com:office:office" xmlns:r="http://schemas.openxmlformats.org/officeDocument/2006/relationships" xmlns:m="http://schemas.openxmlformats.org/officeDocument/2006/math" xmlns:v="urn:schemas-microsoft-com:vml" xmlns:wp14="http://schemas.microsoft.com/office/word/2010/wordprocessingDrawing" xmlns:wp="http://schemas.openxmlformats.org/drawingml/2006/wordprocessingDrawing" xmlns:w10="urn:schemas-microsoft-com:office:word" xmlns:w="http://schemas.openxmlformats.org/wordprocessingml/2006/main" xmlns:w14="http://schemas.microsoft.com/office/word/2010/wordml" xmlns:w15="http://schemas.microsoft.com/office/word/2012/wordml" xmlns:w16cex="http://schemas.microsoft.com/office/word/2018/wordml/cex" xmlns:w16cid="http://schemas.microsoft.com/office/word/2016/wordml/cid" xmlns:w16="http://schemas.microsoft.com/office/word/2018/wordml" xmlns:w16se="http://schemas.microsoft.com/office/word/2015/wordml/symex" xmlns:wpg="http://schemas.microsoft.com/office/word/2010/wordprocessingGroup" xmlns:wpi="http://schemas.microsoft.com/office/word/2010/wordprocessingInk" xmlns:wne="http://schemas.microsoft.com/office/word/2006/wordml" xmlns:wps="http://schemas.microsoft.com/office/word/2010/wordprocessingShape" mc:Ignorable="w14 w15 w16se w16cid w16 w16cex wp14">
   <w:body>
     <w:p>
-      <w:pPr>
-        <w:pStyle w:val="Title"/>
-      </w:pPr>
       <w:r>
         <w:t xml:space="preserve"> Title </w:t>
       </w:r>
@@ -235,6 +232,7 @@
         <w:pStyle w:val="TableCaption"/>
       </w:pPr>
       <w:r>
+        <w:lastRenderedPageBreak/>
         <w:t>Table caption.</w:t>
       </w:r>
     </w:p>
@@ -324,7 +322,6 @@
         <w:pStyle w:val="DefinitionTerm"/>
       </w:pPr>
       <w:r>
-        <w:lastRenderedPageBreak/>
         <w:t xml:space="preserve"> DefinitionTerm </w:t>
       </w:r>
     </w:p>
@@ -365,9 +362,6 @@
 <w:endnotes xmlns:wpc="http://schemas.microsoft.com/office/word/2010/wordprocessingCanvas" xmlns:cx="http://schemas.microsoft.com/office/drawing/2014/chartex" xmlns:cx1="http://schemas.microsoft.com/office/drawing/2015/9/8/chartex" xmlns:cx2="http://schemas.microsoft.com/office/drawing/2015/10/21/chartex" xmlns:cx3="http://schemas.microsoft.com/office/drawing/2016/5/9/chartex" xmlns:cx4="http://schemas.microsoft.com/office/drawing/2016/5/10/chartex" xmlns:cx5="http://schemas.microsoft.com/office/drawing/2016/5/11/chartex" xmlns:cx6="http://schemas.microsoft.com/office/drawing/2016/5/12/chartex" xmlns:cx7="http://schemas.microsoft.com/office/drawing/2016/5/13/chartex" xmlns:cx8="http://schemas.microsoft.com/office/drawing/2016/5/14/chartex" xmlns:mc="http://schemas.openxmlformats.org/markup-compatibility/2006" xmlns:aink="http://schemas.microsoft.com/office/drawing/2016/ink" xmlns:am3d="http://schemas.microsoft.com/office/drawing/2017/model3d" xmlns:o="urn:schemas-microsoft-com:office:office" xmlns:r="http://schemas.openxmlformats.org/officeDocument/2006/relationships" xmlns:m="http://schemas.openxmlformats.org/officeDocument/2006/math" xmlns:v="urn:schemas-microsoft-com:vml" xmlns:wp14="http://schemas.microsoft.com/office/word/2010/wordprocessingDrawing" xmlns:wp="http://schemas.openxmlformats.org/drawingml/2006/wordprocessingDrawing" xmlns:w10="urn:schemas-microsoft-com:office:word" xmlns:w="http://schemas.openxmlformats.org/wordprocessingml/2006/main" xmlns:w14="http://schemas.microsoft.com/office/word/2010/wordml" xmlns:w15="http://schemas.microsoft.com/office/word/2012/wordml" xmlns:w16cex="http://schemas.microsoft.com/office/word/2018/wordml/cex" xmlns:w16cid="http://schemas.microsoft.com/office/word/2016/wordml/cid" xmlns:w16="http://schemas.microsoft.com/office/word/2018/wordml" xmlns:w16se="http://schemas.microsoft.com/office/word/2015/wordml/symex" xmlns:wpg="http://schemas.microsoft.com/office/word/2010/wordprocessingGroup" xmlns:wpi="http://schemas.microsoft.com/office/word/2010/wordprocessingInk" xmlns:wne="http://schemas.microsoft.com/office/word/2006/wordml" xmlns:wps="http://schemas.microsoft.com/office/word/2010/wordprocessingShape" mc:Ignorable="w14 w15 w16se w16cid w16 w16cex wp14">
   <w:endnote w:type="separator" w:id="-1">
     <w:p>
-      <w:pPr>
-        <w:spacing w:after="0"/>
-      </w:pPr>
       <w:r>
         <w:separator/>
       </w:r>
@@ -375,9 +369,6 @@
   </w:endnote>
   <w:endnote w:type="continuationSeparator" w:id="0">
     <w:p>
-      <w:pPr>
-        <w:spacing w:after="0"/>
-      </w:pPr>
       <w:r>
         <w:continuationSeparator/>
       </w:r>
@@ -426,7 +417,7 @@
   <w:abstractNum w:abstractNumId="0" w15:restartNumberingAfterBreak="0">
     <w:nsid w:val="FFFFFF7C"/>
     <w:multiLevelType w:val="singleLevel"/>
-    <w:tmpl w:val="1F1C00DC"/>
+    <w:tmpl w:val="6CCC31A4"/>
     <w:lvl w:ilvl="0">
       <w:start w:val="1"/>
       <w:numFmt w:val="decimal"/>
@@ -443,7 +434,7 @@
   <w:abstractNum w:abstractNumId="1" w15:restartNumberingAfterBreak="0">
     <w:nsid w:val="FFFFFF7D"/>
     <w:multiLevelType w:val="singleLevel"/>
-    <w:tmpl w:val="D65C20EA"/>
+    <w:tmpl w:val="82987CFC"/>
     <w:lvl w:ilvl="0">
       <w:start w:val="1"/>
       <w:numFmt w:val="decimal"/>
@@ -460,7 +451,7 @@
   <w:abstractNum w:abstractNumId="2" w15:restartNumberingAfterBreak="0">
     <w:nsid w:val="FFFFFF7E"/>
     <w:multiLevelType w:val="singleLevel"/>
-    <w:tmpl w:val="FFA4C9B6"/>
+    <w:tmpl w:val="DEB8F924"/>
     <w:lvl w:ilvl="0">
       <w:start w:val="1"/>
       <w:numFmt w:val="decimal"/>
@@ -477,7 +468,7 @@
   <w:abstractNum w:abstractNumId="3" w15:restartNumberingAfterBreak="0">
     <w:nsid w:val="FFFFFF7F"/>
     <w:multiLevelType w:val="singleLevel"/>
-    <w:tmpl w:val="7B2CC8F6"/>
+    <w:tmpl w:val="A50E85D0"/>
     <w:lvl w:ilvl="0">
       <w:start w:val="1"/>
       <w:numFmt w:val="decimal"/>
@@ -494,7 +485,7 @@
   <w:abstractNum w:abstractNumId="4" w15:restartNumberingAfterBreak="0">
     <w:nsid w:val="FFFFFF80"/>
     <w:multiLevelType w:val="singleLevel"/>
-    <w:tmpl w:val="67B642FE"/>
+    <w:tmpl w:val="68806B70"/>
     <w:lvl w:ilvl="0">
       <w:start w:val="1"/>
       <w:numFmt w:val="bullet"/>
@@ -514,7 +505,7 @@
   <w:abstractNum w:abstractNumId="5" w15:restartNumberingAfterBreak="0">
     <w:nsid w:val="FFFFFF81"/>
     <w:multiLevelType w:val="singleLevel"/>
-    <w:tmpl w:val="CE6EF98E"/>
+    <w:tmpl w:val="0BD0AEB8"/>
     <w:lvl w:ilvl="0">
       <w:start w:val="1"/>
       <w:numFmt w:val="bullet"/>
@@ -534,7 +525,7 @@
   <w:abstractNum w:abstractNumId="6" w15:restartNumberingAfterBreak="0">
     <w:nsid w:val="FFFFFF82"/>
     <w:multiLevelType w:val="singleLevel"/>
-    <w:tmpl w:val="7018B8BE"/>
+    <w:tmpl w:val="3FB67558"/>
     <w:lvl w:ilvl="0">
       <w:start w:val="1"/>
       <w:numFmt w:val="bullet"/>
@@ -554,7 +545,7 @@
   <w:abstractNum w:abstractNumId="7" w15:restartNumberingAfterBreak="0">
     <w:nsid w:val="FFFFFF83"/>
     <w:multiLevelType w:val="singleLevel"/>
-    <w:tmpl w:val="794CF206"/>
+    <w:tmpl w:val="4D809A5C"/>
     <w:lvl w:ilvl="0">
       <w:start w:val="1"/>
       <w:numFmt w:val="bullet"/>
@@ -574,7 +565,7 @@
   <w:abstractNum w:abstractNumId="8" w15:restartNumberingAfterBreak="0">
     <w:nsid w:val="FFFFFF88"/>
     <w:multiLevelType w:val="singleLevel"/>
-    <w:tmpl w:val="9F76DE30"/>
+    <w:tmpl w:val="22F450D0"/>
     <w:lvl w:ilvl="0">
       <w:start w:val="1"/>
       <w:numFmt w:val="decimal"/>
@@ -591,7 +582,7 @@
   <w:abstractNum w:abstractNumId="9" w15:restartNumberingAfterBreak="0">
     <w:nsid w:val="FFFFFF89"/>
     <w:multiLevelType w:val="singleLevel"/>
-    <w:tmpl w:val="39B43D28"/>
+    <w:tmpl w:val="CDAAAC10"/>
     <w:lvl w:ilvl="0">
       <w:start w:val="1"/>
       <w:numFmt w:val="bullet"/>
@@ -1106,6 +1097,11 @@
   <w:style w:type="paragraph" w:default="1" w:styleId="Normal">
     <w:name w:val="Normal"/>
     <w:qFormat/>
+    <w:rsid w:val="007A264B"/>
+    <w:pPr>
+      <w:spacing w:before="240" w:after="0"/>
+      <w:contextualSpacing/>
+    </w:pPr>
   </w:style>
   <w:style w:type="paragraph" w:styleId="Heading1">
     <w:name w:val="heading 1"/>
@@ -1117,7 +1113,7 @@
     <w:pPr>
       <w:keepNext/>
       <w:keepLines/>
-      <w:spacing w:before="480" w:after="0" w:line="480" w:lineRule="auto"/>
+      <w:spacing w:before="480" w:line="480" w:lineRule="auto"/>
       <w:outlineLvl w:val="0"/>
     </w:pPr>
     <w:rPr>
@@ -1137,7 +1133,7 @@
     <w:pPr>
       <w:keepNext/>
       <w:keepLines/>
-      <w:spacing w:before="480" w:after="0" w:line="480" w:lineRule="auto"/>
+      <w:spacing w:before="480" w:line="480" w:lineRule="auto"/>
       <w:outlineLvl w:val="1"/>
     </w:pPr>
     <w:rPr>
@@ -1159,7 +1155,7 @@
     <w:pPr>
       <w:keepNext/>
       <w:keepLines/>
-      <w:spacing w:before="480" w:after="0" w:line="480" w:lineRule="auto"/>
+      <w:spacing w:before="480" w:line="480" w:lineRule="auto"/>
       <w:outlineLvl w:val="2"/>
     </w:pPr>
     <w:rPr>
@@ -1179,7 +1175,7 @@
     <w:pPr>
       <w:keepNext/>
       <w:keepLines/>
-      <w:spacing w:before="480" w:after="0" w:line="480" w:lineRule="auto"/>
+      <w:spacing w:before="480" w:line="480" w:lineRule="auto"/>
       <w:outlineLvl w:val="3"/>
     </w:pPr>
     <w:rPr>
@@ -1199,7 +1195,7 @@
     <w:pPr>
       <w:keepNext/>
       <w:keepLines/>
-      <w:spacing w:before="200" w:after="0"/>
+      <w:spacing w:before="200"/>
       <w:jc w:val="center"/>
       <w:outlineLvl w:val="4"/>
     </w:pPr>
@@ -1220,7 +1216,7 @@
     <w:pPr>
       <w:keepNext/>
       <w:keepLines/>
-      <w:spacing w:before="200" w:after="0"/>
+      <w:spacing w:before="200"/>
       <w:outlineLvl w:val="5"/>
     </w:pPr>
     <w:rPr>
@@ -1238,7 +1234,7 @@
     <w:pPr>
       <w:keepNext/>
       <w:keepLines/>
-      <w:spacing w:before="200" w:after="0"/>
+      <w:spacing w:before="200"/>
       <w:outlineLvl w:val="6"/>
     </w:pPr>
     <w:rPr>
@@ -1256,7 +1252,7 @@
     <w:pPr>
       <w:keepNext/>
       <w:keepLines/>
-      <w:spacing w:before="200" w:after="0"/>
+      <w:spacing w:before="200"/>
       <w:outlineLvl w:val="7"/>
     </w:pPr>
     <w:rPr>
@@ -1274,7 +1270,7 @@
     <w:pPr>
       <w:keepNext/>
       <w:keepLines/>
-      <w:spacing w:before="200" w:after="0"/>
+      <w:spacing w:before="200"/>
       <w:outlineLvl w:val="8"/>
     </w:pPr>
     <w:rPr>
@@ -1285,6 +1281,7 @@
   <w:style w:type="character" w:default="1" w:styleId="DefaultParagraphFont">
     <w:name w:val="Default Paragraph Font"/>
     <w:uiPriority w:val="1"/>
+    <w:semiHidden/>
     <w:unhideWhenUsed/>
   </w:style>
   <w:style w:type="table" w:default="1" w:styleId="TableNormal">
@@ -1313,9 +1310,9 @@
     <w:basedOn w:val="Normal"/>
     <w:link w:val="BodyTextChar"/>
     <w:qFormat/>
-    <w:rsid w:val="00820DCD"/>
-    <w:pPr>
-      <w:spacing w:after="0" w:line="480" w:lineRule="auto"/>
+    <w:rsid w:val="007A264B"/>
+    <w:pPr>
+      <w:spacing w:line="480" w:lineRule="auto"/>
       <w:ind w:firstLine="720"/>
     </w:pPr>
     <w:rPr>
@@ -1351,7 +1348,7 @@
     <w:pPr>
       <w:keepNext/>
       <w:keepLines/>
-      <w:spacing w:after="0" w:line="480" w:lineRule="auto"/>
+      <w:spacing w:line="480" w:lineRule="auto"/>
       <w:jc w:val="center"/>
     </w:pPr>
     <w:rPr>
@@ -1406,7 +1403,6 @@
     <w:pPr>
       <w:keepNext/>
       <w:keepLines/>
-      <w:spacing w:after="0"/>
     </w:pPr>
     <w:rPr>
       <w:rFonts w:ascii="Times New Roman" w:hAnsi="Times New Roman" w:cs="Times New Roman"/>
@@ -1479,7 +1475,6 @@
     <w:pPr>
       <w:keepNext/>
       <w:keepLines/>
-      <w:spacing w:after="0"/>
     </w:pPr>
     <w:rPr>
       <w:b/>
@@ -1591,7 +1586,7 @@
     <w:name w:val="Body Text Char"/>
     <w:basedOn w:val="DefaultParagraphFont"/>
     <w:link w:val="BodyText"/>
-    <w:rsid w:val="00820DCD"/>
+    <w:rsid w:val="007A264B"/>
     <w:rPr>
       <w:rFonts w:ascii="Times New Roman" w:hAnsi="Times New Roman" w:cs="Times New Roman"/>
     </w:rPr>

</xml_diff>

<commit_message>
Fixed table line issue.
</commit_message>
<xml_diff>
--- a/word_manuscript.docx
+++ b/word_manuscript.docx
@@ -3,6 +3,9 @@
 <w:document xmlns:wpc="http://schemas.microsoft.com/office/word/2010/wordprocessingCanvas" xmlns:cx="http://schemas.microsoft.com/office/drawing/2014/chartex" xmlns:cx1="http://schemas.microsoft.com/office/drawing/2015/9/8/chartex" xmlns:cx2="http://schemas.microsoft.com/office/drawing/2015/10/21/chartex" xmlns:cx3="http://schemas.microsoft.com/office/drawing/2016/5/9/chartex" xmlns:cx4="http://schemas.microsoft.com/office/drawing/2016/5/10/chartex" xmlns:cx5="http://schemas.microsoft.com/office/drawing/2016/5/11/chartex" xmlns:cx6="http://schemas.microsoft.com/office/drawing/2016/5/12/chartex" xmlns:cx7="http://schemas.microsoft.com/office/drawing/2016/5/13/chartex" xmlns:cx8="http://schemas.microsoft.com/office/drawing/2016/5/14/chartex" xmlns:mc="http://schemas.openxmlformats.org/markup-compatibility/2006" xmlns:aink="http://schemas.microsoft.com/office/drawing/2016/ink" xmlns:am3d="http://schemas.microsoft.com/office/drawing/2017/model3d" xmlns:o="urn:schemas-microsoft-com:office:office" xmlns:r="http://schemas.openxmlformats.org/officeDocument/2006/relationships" xmlns:m="http://schemas.openxmlformats.org/officeDocument/2006/math" xmlns:v="urn:schemas-microsoft-com:vml" xmlns:wp14="http://schemas.microsoft.com/office/word/2010/wordprocessingDrawing" xmlns:wp="http://schemas.openxmlformats.org/drawingml/2006/wordprocessingDrawing" xmlns:w10="urn:schemas-microsoft-com:office:word" xmlns:w="http://schemas.openxmlformats.org/wordprocessingml/2006/main" xmlns:w14="http://schemas.microsoft.com/office/word/2010/wordml" xmlns:w15="http://schemas.microsoft.com/office/word/2012/wordml" xmlns:w16cex="http://schemas.microsoft.com/office/word/2018/wordml/cex" xmlns:w16cid="http://schemas.microsoft.com/office/word/2016/wordml/cid" xmlns:w16="http://schemas.microsoft.com/office/word/2018/wordml" xmlns:w16se="http://schemas.microsoft.com/office/word/2015/wordml/symex" xmlns:wpg="http://schemas.microsoft.com/office/word/2010/wordprocessingGroup" xmlns:wpi="http://schemas.microsoft.com/office/word/2010/wordprocessingInk" xmlns:wne="http://schemas.microsoft.com/office/word/2006/wordml" xmlns:wps="http://schemas.microsoft.com/office/word/2010/wordprocessingShape" mc:Ignorable="w14 w15 w16se w16cid w16 w16cex wp14">
   <w:body>
     <w:p>
+      <w:pPr>
+        <w:pStyle w:val="Title"/>
+      </w:pPr>
       <w:r>
         <w:t xml:space="preserve"> Title </w:t>
       </w:r>
@@ -36,10 +39,7 @@
         <w:pStyle w:val="Abstract"/>
       </w:pPr>
       <w:r>
-        <w:t xml:space="preserve"> </w:t>
-      </w:r>
-      <w:r>
-        <w:t xml:space="preserve">Abstract </w:t>
+        <w:t xml:space="preserve"> Abstract </w:t>
       </w:r>
     </w:p>
     <w:p>
@@ -48,13 +48,7 @@
       </w:pPr>
       <w:bookmarkStart w:id="0" w:name="heading-1"/>
       <w:r>
-        <w:t xml:space="preserve"> </w:t>
-      </w:r>
-      <w:r>
-        <w:t>Heading</w:t>
-      </w:r>
-      <w:r>
-        <w:t xml:space="preserve"> 1 </w:t>
+        <w:t xml:space="preserve"> Heading 1 </w:t>
       </w:r>
       <w:bookmarkEnd w:id="0"/>
     </w:p>
@@ -64,13 +58,7 @@
       </w:pPr>
       <w:bookmarkStart w:id="1" w:name="heading-2"/>
       <w:r>
-        <w:t xml:space="preserve"> </w:t>
-      </w:r>
-      <w:r>
-        <w:t>Heading</w:t>
-      </w:r>
-      <w:r>
-        <w:t xml:space="preserve"> 2 </w:t>
+        <w:t xml:space="preserve"> Heading 2 </w:t>
       </w:r>
       <w:bookmarkEnd w:id="1"/>
     </w:p>
@@ -80,13 +68,7 @@
       </w:pPr>
       <w:bookmarkStart w:id="2" w:name="heading-3"/>
       <w:r>
-        <w:t xml:space="preserve"> </w:t>
-      </w:r>
-      <w:r>
-        <w:t>Heading</w:t>
-      </w:r>
-      <w:r>
-        <w:t xml:space="preserve"> 3 </w:t>
+        <w:t xml:space="preserve"> Heading 3 </w:t>
       </w:r>
       <w:bookmarkEnd w:id="2"/>
     </w:p>
@@ -96,13 +78,7 @@
       </w:pPr>
       <w:bookmarkStart w:id="3" w:name="heading-4"/>
       <w:r>
-        <w:t xml:space="preserve"> </w:t>
-      </w:r>
-      <w:r>
-        <w:t>Heading</w:t>
-      </w:r>
-      <w:r>
-        <w:t xml:space="preserve"> 4 </w:t>
+        <w:t xml:space="preserve"> Heading 4 </w:t>
       </w:r>
       <w:bookmarkEnd w:id="3"/>
     </w:p>
@@ -112,7 +88,7 @@
       </w:pPr>
       <w:bookmarkStart w:id="4" w:name="heading-5"/>
       <w:r>
-        <w:t>Heading 5</w:t>
+        <w:t xml:space="preserve"> Heading 5 </w:t>
       </w:r>
       <w:bookmarkEnd w:id="4"/>
     </w:p>
@@ -161,13 +137,7 @@
         <w:pStyle w:val="FirstParagraph"/>
       </w:pPr>
       <w:r>
-        <w:t xml:space="preserve"> </w:t>
-      </w:r>
-      <w:r>
-        <w:t>First</w:t>
-      </w:r>
-      <w:r>
-        <w:t xml:space="preserve"> Paragraph. </w:t>
+        <w:t xml:space="preserve"> First Paragraph. </w:t>
       </w:r>
     </w:p>
     <w:p>
@@ -175,16 +145,7 @@
         <w:pStyle w:val="BodyText"/>
       </w:pPr>
       <w:r>
-        <w:t xml:space="preserve"> </w:t>
-      </w:r>
-      <w:r>
-        <w:t>Body</w:t>
-      </w:r>
-      <w:r>
-        <w:t xml:space="preserve"> Text</w:t>
-      </w:r>
-      <w:r>
-        <w:t xml:space="preserve">. Body Text Char.    </w:t>
+        <w:t xml:space="preserve"> Body Text. Body Text Char.    </w:t>
       </w:r>
       <w:r>
         <w:rPr>
@@ -195,7 +156,7 @@
       <w:r>
         <w:t xml:space="preserve"> .    </w:t>
       </w:r>
-      <w:hyperlink r:id="rId8">
+      <w:hyperlink r:id="rId7">
         <w:r>
           <w:rPr>
             <w:rStyle w:val="Hyperlink"/>
@@ -218,13 +179,7 @@
         <w:pStyle w:val="BlockText"/>
       </w:pPr>
       <w:r>
-        <w:t xml:space="preserve"> </w:t>
-      </w:r>
-      <w:r>
-        <w:t>Block</w:t>
-      </w:r>
-      <w:r>
-        <w:t xml:space="preserve"> Text. </w:t>
+        <w:t xml:space="preserve"> Block Text. </w:t>
       </w:r>
     </w:p>
     <w:p>
@@ -233,7 +188,7 @@
       </w:pPr>
       <w:r>
         <w:lastRenderedPageBreak/>
-        <w:t>Table caption.</w:t>
+        <w:t xml:space="preserve"> Table caption. </w:t>
       </w:r>
     </w:p>
     <w:tbl>
@@ -259,10 +214,7 @@
               <w:pStyle w:val="Compact"/>
             </w:pPr>
             <w:r>
-              <w:t xml:space="preserve"> </w:t>
-            </w:r>
-            <w:r>
-              <w:t xml:space="preserve">Table </w:t>
+              <w:t xml:space="preserve"> Table </w:t>
             </w:r>
           </w:p>
         </w:tc>
@@ -349,14 +301,6 @@
         <w:t xml:space="preserve"> Definition </w:t>
       </w:r>
     </w:p>
-    <w:p>
-      <w:pPr>
-        <w:pStyle w:val="Bibliography"/>
-      </w:pPr>
-      <w:r>
-        <w:t>Bibliography</w:t>
-      </w:r>
-    </w:p>
     <w:sectPr>
       <w:pgSz w:w="12240" w:h="15840"/>
       <w:pgMar w:top="1440" w:right="1440" w:bottom="1440" w:left="1440" w:header="720" w:footer="720" w:gutter="0"/>
@@ -425,7 +369,7 @@
   <w:abstractNum w:abstractNumId="0" w15:restartNumberingAfterBreak="0">
     <w:nsid w:val="FFFFFF7C"/>
     <w:multiLevelType w:val="singleLevel"/>
-    <w:tmpl w:val="381E2D86"/>
+    <w:tmpl w:val="1A14DD32"/>
     <w:lvl w:ilvl="0">
       <w:start w:val="1"/>
       <w:numFmt w:val="decimal"/>
@@ -442,7 +386,7 @@
   <w:abstractNum w:abstractNumId="1" w15:restartNumberingAfterBreak="0">
     <w:nsid w:val="FFFFFF7D"/>
     <w:multiLevelType w:val="singleLevel"/>
-    <w:tmpl w:val="57DE6872"/>
+    <w:tmpl w:val="4552DF52"/>
     <w:lvl w:ilvl="0">
       <w:start w:val="1"/>
       <w:numFmt w:val="decimal"/>
@@ -459,7 +403,7 @@
   <w:abstractNum w:abstractNumId="2" w15:restartNumberingAfterBreak="0">
     <w:nsid w:val="FFFFFF7E"/>
     <w:multiLevelType w:val="singleLevel"/>
-    <w:tmpl w:val="9C6A023E"/>
+    <w:tmpl w:val="B49A274E"/>
     <w:lvl w:ilvl="0">
       <w:start w:val="1"/>
       <w:numFmt w:val="decimal"/>
@@ -476,7 +420,7 @@
   <w:abstractNum w:abstractNumId="3" w15:restartNumberingAfterBreak="0">
     <w:nsid w:val="FFFFFF7F"/>
     <w:multiLevelType w:val="singleLevel"/>
-    <w:tmpl w:val="C254B210"/>
+    <w:tmpl w:val="AFB43670"/>
     <w:lvl w:ilvl="0">
       <w:start w:val="1"/>
       <w:numFmt w:val="decimal"/>
@@ -493,7 +437,7 @@
   <w:abstractNum w:abstractNumId="4" w15:restartNumberingAfterBreak="0">
     <w:nsid w:val="FFFFFF80"/>
     <w:multiLevelType w:val="singleLevel"/>
-    <w:tmpl w:val="2870D66C"/>
+    <w:tmpl w:val="79088546"/>
     <w:lvl w:ilvl="0">
       <w:start w:val="1"/>
       <w:numFmt w:val="bullet"/>
@@ -513,7 +457,7 @@
   <w:abstractNum w:abstractNumId="5" w15:restartNumberingAfterBreak="0">
     <w:nsid w:val="FFFFFF81"/>
     <w:multiLevelType w:val="singleLevel"/>
-    <w:tmpl w:val="80E2D9E0"/>
+    <w:tmpl w:val="514ADDF4"/>
     <w:lvl w:ilvl="0">
       <w:start w:val="1"/>
       <w:numFmt w:val="bullet"/>
@@ -533,7 +477,7 @@
   <w:abstractNum w:abstractNumId="6" w15:restartNumberingAfterBreak="0">
     <w:nsid w:val="FFFFFF82"/>
     <w:multiLevelType w:val="singleLevel"/>
-    <w:tmpl w:val="1B2476F8"/>
+    <w:tmpl w:val="68585CFA"/>
     <w:lvl w:ilvl="0">
       <w:start w:val="1"/>
       <w:numFmt w:val="bullet"/>
@@ -553,7 +497,7 @@
   <w:abstractNum w:abstractNumId="7" w15:restartNumberingAfterBreak="0">
     <w:nsid w:val="FFFFFF83"/>
     <w:multiLevelType w:val="singleLevel"/>
-    <w:tmpl w:val="3350F372"/>
+    <w:tmpl w:val="B2CAA30A"/>
     <w:lvl w:ilvl="0">
       <w:start w:val="1"/>
       <w:numFmt w:val="bullet"/>
@@ -573,7 +517,7 @@
   <w:abstractNum w:abstractNumId="8" w15:restartNumberingAfterBreak="0">
     <w:nsid w:val="FFFFFF88"/>
     <w:multiLevelType w:val="singleLevel"/>
-    <w:tmpl w:val="828816A2"/>
+    <w:tmpl w:val="46F0D616"/>
     <w:lvl w:ilvl="0">
       <w:start w:val="1"/>
       <w:numFmt w:val="decimal"/>
@@ -590,7 +534,7 @@
   <w:abstractNum w:abstractNumId="9" w15:restartNumberingAfterBreak="0">
     <w:nsid w:val="FFFFFF89"/>
     <w:multiLevelType w:val="singleLevel"/>
-    <w:tmpl w:val="4CC228CA"/>
+    <w:tmpl w:val="55B8E020"/>
     <w:lvl w:ilvl="0">
       <w:start w:val="1"/>
       <w:numFmt w:val="bullet"/>
@@ -610,7 +554,7 @@
   <w:abstractNum w:abstractNumId="10" w15:restartNumberingAfterBreak="0">
     <w:nsid w:val="170CD2DE"/>
     <w:multiLevelType w:val="multilevel"/>
-    <w:tmpl w:val="1964569C"/>
+    <w:tmpl w:val="85B4C08A"/>
     <w:lvl w:ilvl="0">
       <w:numFmt w:val="bullet"/>
       <w:lvlText w:val=" "/>
@@ -1105,7 +1049,7 @@
   <w:style w:type="paragraph" w:default="1" w:styleId="Normal">
     <w:name w:val="Normal"/>
     <w:qFormat/>
-    <w:rsid w:val="007A264B"/>
+    <w:rsid w:val="004D6DBB"/>
     <w:pPr>
       <w:spacing w:before="240" w:after="0"/>
       <w:contextualSpacing/>
@@ -1117,7 +1061,7 @@
     <w:next w:val="BodyText"/>
     <w:uiPriority w:val="9"/>
     <w:qFormat/>
-    <w:rsid w:val="005A4D1E"/>
+    <w:rsid w:val="004D6DBB"/>
     <w:pPr>
       <w:keepNext/>
       <w:keepLines/>
@@ -1137,7 +1081,7 @@
     <w:uiPriority w:val="9"/>
     <w:unhideWhenUsed/>
     <w:qFormat/>
-    <w:rsid w:val="005A4D1E"/>
+    <w:rsid w:val="004D6DBB"/>
     <w:pPr>
       <w:keepNext/>
       <w:keepLines/>
@@ -1159,7 +1103,7 @@
     <w:uiPriority w:val="9"/>
     <w:unhideWhenUsed/>
     <w:qFormat/>
-    <w:rsid w:val="005A4D1E"/>
+    <w:rsid w:val="004D6DBB"/>
     <w:pPr>
       <w:keepNext/>
       <w:keepLines/>
@@ -1179,7 +1123,7 @@
     <w:uiPriority w:val="9"/>
     <w:unhideWhenUsed/>
     <w:qFormat/>
-    <w:rsid w:val="005A4D1E"/>
+    <w:rsid w:val="004D6DBB"/>
     <w:pPr>
       <w:keepNext/>
       <w:keepLines/>
@@ -1199,7 +1143,7 @@
     <w:uiPriority w:val="9"/>
     <w:unhideWhenUsed/>
     <w:qFormat/>
-    <w:rsid w:val="004419C1"/>
+    <w:rsid w:val="004D6DBB"/>
     <w:pPr>
       <w:keepNext/>
       <w:keepLines/>
@@ -1221,6 +1165,7 @@
     <w:uiPriority w:val="9"/>
     <w:unhideWhenUsed/>
     <w:qFormat/>
+    <w:rsid w:val="004D6DBB"/>
     <w:pPr>
       <w:keepNext/>
       <w:keepLines/>
@@ -1239,6 +1184,7 @@
     <w:uiPriority w:val="9"/>
     <w:unhideWhenUsed/>
     <w:qFormat/>
+    <w:rsid w:val="004D6DBB"/>
     <w:pPr>
       <w:keepNext/>
       <w:keepLines/>
@@ -1257,6 +1203,7 @@
     <w:uiPriority w:val="9"/>
     <w:unhideWhenUsed/>
     <w:qFormat/>
+    <w:rsid w:val="004D6DBB"/>
     <w:pPr>
       <w:keepNext/>
       <w:keepLines/>
@@ -1275,6 +1222,7 @@
     <w:uiPriority w:val="9"/>
     <w:unhideWhenUsed/>
     <w:qFormat/>
+    <w:rsid w:val="004D6DBB"/>
     <w:pPr>
       <w:keepNext/>
       <w:keepLines/>
@@ -1318,7 +1266,7 @@
     <w:basedOn w:val="Normal"/>
     <w:link w:val="BodyTextChar"/>
     <w:qFormat/>
-    <w:rsid w:val="007A264B"/>
+    <w:rsid w:val="004D6DBB"/>
     <w:pPr>
       <w:spacing w:line="480" w:lineRule="auto"/>
       <w:ind w:firstLine="720"/>
@@ -1332,7 +1280,7 @@
     <w:basedOn w:val="BodyText"/>
     <w:next w:val="BodyText"/>
     <w:qFormat/>
-    <w:rsid w:val="005A4D1E"/>
+    <w:rsid w:val="004D6DBB"/>
     <w:pPr>
       <w:ind w:firstLine="0"/>
     </w:pPr>
@@ -1341,7 +1289,7 @@
     <w:name w:val="Compact"/>
     <w:basedOn w:val="BodyText"/>
     <w:qFormat/>
-    <w:rsid w:val="00D01BCC"/>
+    <w:rsid w:val="004D6DBB"/>
     <w:pPr>
       <w:spacing w:before="36" w:after="36" w:line="240" w:lineRule="auto"/>
       <w:ind w:firstLine="0"/>
@@ -1352,7 +1300,7 @@
     <w:basedOn w:val="Normal"/>
     <w:next w:val="BodyText"/>
     <w:qFormat/>
-    <w:rsid w:val="00320843"/>
+    <w:rsid w:val="004D6DBB"/>
     <w:pPr>
       <w:keepNext/>
       <w:keepLines/>
@@ -1370,13 +1318,13 @@
     <w:basedOn w:val="Title"/>
     <w:next w:val="BodyText"/>
     <w:qFormat/>
-    <w:rsid w:val="00320843"/>
+    <w:rsid w:val="004D6DBB"/>
   </w:style>
   <w:style w:type="paragraph" w:customStyle="1" w:styleId="Author">
     <w:name w:val="Author"/>
     <w:next w:val="BodyText"/>
     <w:qFormat/>
-    <w:rsid w:val="00320843"/>
+    <w:rsid w:val="004D6DBB"/>
     <w:pPr>
       <w:keepNext/>
       <w:keepLines/>
@@ -1391,7 +1339,7 @@
     <w:name w:val="Date"/>
     <w:next w:val="BodyText"/>
     <w:qFormat/>
-    <w:rsid w:val="00320843"/>
+    <w:rsid w:val="004D6DBB"/>
     <w:pPr>
       <w:keepNext/>
       <w:keepLines/>
@@ -1407,7 +1355,7 @@
     <w:basedOn w:val="Normal"/>
     <w:next w:val="BodyText"/>
     <w:qFormat/>
-    <w:rsid w:val="00320843"/>
+    <w:rsid w:val="004D6DBB"/>
     <w:pPr>
       <w:keepNext/>
       <w:keepLines/>
@@ -1422,7 +1370,7 @@
     <w:name w:val="Bibliography"/>
     <w:basedOn w:val="Normal"/>
     <w:qFormat/>
-    <w:rsid w:val="00850E51"/>
+    <w:rsid w:val="004D6DBB"/>
     <w:pPr>
       <w:ind w:left="720" w:hanging="720"/>
       <w:contextualSpacing w:val="0"/>
@@ -1435,7 +1383,7 @@
     <w:uiPriority w:val="9"/>
     <w:unhideWhenUsed/>
     <w:qFormat/>
-    <w:rsid w:val="00F31990"/>
+    <w:rsid w:val="004D6DBB"/>
     <w:pPr>
       <w:ind w:left="475" w:right="475" w:firstLine="0"/>
     </w:pPr>
@@ -1446,38 +1394,34 @@
     <w:uiPriority w:val="9"/>
     <w:unhideWhenUsed/>
     <w:qFormat/>
+    <w:rsid w:val="004D6DBB"/>
   </w:style>
   <w:style w:type="table" w:customStyle="1" w:styleId="Table">
     <w:name w:val="Table"/>
+    <w:basedOn w:val="TableNormal"/>
     <w:semiHidden/>
     <w:unhideWhenUsed/>
     <w:qFormat/>
-    <w:rsid w:val="00090358"/>
+    <w:rsid w:val="0095396E"/>
     <w:tblPr>
-      <w:tblInd w:w="0" w:type="dxa"/>
       <w:tblBorders>
-        <w:top w:val="single" w:sz="4" w:space="0" w:color="auto"/>
+        <w:top w:val="single" w:sz="8" w:space="0" w:color="auto"/>
         <w:bottom w:val="single" w:sz="4" w:space="0" w:color="auto"/>
       </w:tblBorders>
-      <w:tblCellMar>
-        <w:top w:w="0" w:type="dxa"/>
-        <w:left w:w="108" w:type="dxa"/>
-        <w:bottom w:w="0" w:type="dxa"/>
-        <w:right w:w="108" w:type="dxa"/>
-      </w:tblCellMar>
     </w:tblPr>
     <w:tblStylePr w:type="firstRow">
-      <w:tblPr>
-        <w:jc w:val="left"/>
-      </w:tblPr>
-      <w:trPr>
-        <w:jc w:val="left"/>
-      </w:trPr>
+      <w:tblPr/>
       <w:tcPr>
         <w:tcBorders>
-          <w:bottom w:val="single" w:sz="0" w:space="0" w:color="auto"/>
+          <w:top w:val="single" w:sz="4" w:space="0" w:color="auto"/>
+          <w:left w:val="nil"/>
+          <w:bottom w:val="single" w:sz="4" w:space="0" w:color="auto"/>
+          <w:right w:val="nil"/>
+          <w:insideH w:val="nil"/>
+          <w:insideV w:val="nil"/>
+          <w:tl2br w:val="nil"/>
+          <w:tr2bl w:val="nil"/>
         </w:tcBorders>
-        <w:vAlign w:val="bottom"/>
       </w:tcPr>
     </w:tblStylePr>
   </w:style>
@@ -1485,6 +1429,7 @@
     <w:name w:val="Definition Term"/>
     <w:basedOn w:val="Normal"/>
     <w:next w:val="Definition"/>
+    <w:rsid w:val="004D6DBB"/>
     <w:pPr>
       <w:keepNext/>
       <w:keepLines/>
@@ -1496,11 +1441,13 @@
   <w:style w:type="paragraph" w:customStyle="1" w:styleId="Definition">
     <w:name w:val="Definition"/>
     <w:basedOn w:val="Normal"/>
+    <w:rsid w:val="004D6DBB"/>
   </w:style>
   <w:style w:type="paragraph" w:styleId="Caption">
     <w:name w:val="caption"/>
     <w:basedOn w:val="Normal"/>
     <w:link w:val="CaptionChar"/>
+    <w:rsid w:val="004D6DBB"/>
     <w:pPr>
       <w:spacing w:after="120"/>
     </w:pPr>
@@ -1511,7 +1458,7 @@
   <w:style w:type="paragraph" w:customStyle="1" w:styleId="TableCaption">
     <w:name w:val="Table Caption"/>
     <w:basedOn w:val="Caption"/>
-    <w:rsid w:val="00AF51E4"/>
+    <w:rsid w:val="004D6DBB"/>
     <w:pPr>
       <w:keepNext/>
       <w:spacing w:after="0"/>
@@ -1528,7 +1475,7 @@
   <w:style w:type="paragraph" w:customStyle="1" w:styleId="ImageCaption">
     <w:name w:val="Image Caption"/>
     <w:basedOn w:val="Caption"/>
-    <w:rsid w:val="00AF51E4"/>
+    <w:rsid w:val="004D6DBB"/>
     <w:rPr>
       <w:rFonts w:ascii="Times New Roman" w:hAnsi="Times New Roman" w:cs="Times New Roman"/>
       <w:i w:val="0"/>
@@ -1540,10 +1487,12 @@
   <w:style w:type="paragraph" w:customStyle="1" w:styleId="Figure">
     <w:name w:val="Figure"/>
     <w:basedOn w:val="Normal"/>
+    <w:rsid w:val="004D6DBB"/>
   </w:style>
   <w:style w:type="paragraph" w:customStyle="1" w:styleId="CaptionedFigure">
     <w:name w:val="Captioned Figure"/>
     <w:basedOn w:val="Figure"/>
+    <w:rsid w:val="004D6DBB"/>
     <w:pPr>
       <w:keepNext/>
     </w:pPr>
@@ -1552,30 +1501,44 @@
     <w:name w:val="Caption Char"/>
     <w:basedOn w:val="DefaultParagraphFont"/>
     <w:link w:val="Caption"/>
+    <w:rsid w:val="004D6DBB"/>
+    <w:rPr>
+      <w:i/>
+    </w:rPr>
   </w:style>
   <w:style w:type="character" w:customStyle="1" w:styleId="VerbatimChar">
     <w:name w:val="Verbatim Char"/>
     <w:basedOn w:val="CaptionChar"/>
+    <w:rsid w:val="004D6DBB"/>
     <w:rPr>
       <w:rFonts w:ascii="Consolas" w:hAnsi="Consolas"/>
+      <w:i w:val="0"/>
       <w:sz w:val="22"/>
     </w:rPr>
   </w:style>
   <w:style w:type="character" w:customStyle="1" w:styleId="SectionNumber">
     <w:name w:val="Section Number"/>
     <w:basedOn w:val="CaptionChar"/>
+    <w:rsid w:val="004D6DBB"/>
+    <w:rPr>
+      <w:i w:val="0"/>
+    </w:rPr>
   </w:style>
   <w:style w:type="character" w:styleId="FootnoteReference">
     <w:name w:val="footnote reference"/>
     <w:basedOn w:val="CaptionChar"/>
-    <w:rPr>
+    <w:rsid w:val="004D6DBB"/>
+    <w:rPr>
+      <w:i w:val="0"/>
       <w:vertAlign w:val="superscript"/>
     </w:rPr>
   </w:style>
   <w:style w:type="character" w:styleId="Hyperlink">
     <w:name w:val="Hyperlink"/>
     <w:basedOn w:val="CaptionChar"/>
-    <w:rPr>
+    <w:rsid w:val="004D6DBB"/>
+    <w:rPr>
+      <w:i w:val="0"/>
       <w:color w:val="4F81BD" w:themeColor="accent1"/>
     </w:rPr>
   </w:style>
@@ -1586,7 +1549,7 @@
     <w:uiPriority w:val="39"/>
     <w:unhideWhenUsed/>
     <w:qFormat/>
-    <w:rsid w:val="00E94E18"/>
+    <w:rsid w:val="004D6DBB"/>
     <w:pPr>
       <w:spacing w:before="240" w:line="259" w:lineRule="auto"/>
       <w:outlineLvl w:val="9"/>
@@ -1594,15 +1557,152 @@
     <w:rPr>
       <w:bCs w:val="0"/>
     </w:rPr>
+  </w:style>
+  <w:style w:type="table" w:styleId="GridTable1Light-Accent3">
+    <w:name w:val="Grid Table 1 Light Accent 3"/>
+    <w:basedOn w:val="TableNormal"/>
+    <w:uiPriority w:val="46"/>
+    <w:rsid w:val="004D6DBB"/>
+    <w:pPr>
+      <w:spacing w:after="0"/>
+    </w:pPr>
+    <w:tblPr>
+      <w:tblStyleRowBandSize w:val="1"/>
+      <w:tblStyleColBandSize w:val="1"/>
+      <w:tblBorders>
+        <w:top w:val="single" w:sz="4" w:space="0" w:color="D6E3BC" w:themeColor="accent3" w:themeTint="66"/>
+        <w:left w:val="single" w:sz="4" w:space="0" w:color="D6E3BC" w:themeColor="accent3" w:themeTint="66"/>
+        <w:bottom w:val="single" w:sz="4" w:space="0" w:color="D6E3BC" w:themeColor="accent3" w:themeTint="66"/>
+        <w:right w:val="single" w:sz="4" w:space="0" w:color="D6E3BC" w:themeColor="accent3" w:themeTint="66"/>
+        <w:insideH w:val="single" w:sz="4" w:space="0" w:color="D6E3BC" w:themeColor="accent3" w:themeTint="66"/>
+        <w:insideV w:val="single" w:sz="4" w:space="0" w:color="D6E3BC" w:themeColor="accent3" w:themeTint="66"/>
+      </w:tblBorders>
+    </w:tblPr>
+    <w:tblStylePr w:type="firstRow">
+      <w:rPr>
+        <w:b/>
+        <w:bCs/>
+      </w:rPr>
+      <w:tblPr/>
+      <w:tcPr>
+        <w:tcBorders>
+          <w:bottom w:val="single" w:sz="12" w:space="0" w:color="C2D69B" w:themeColor="accent3" w:themeTint="99"/>
+        </w:tcBorders>
+      </w:tcPr>
+    </w:tblStylePr>
+    <w:tblStylePr w:type="lastRow">
+      <w:rPr>
+        <w:b/>
+        <w:bCs/>
+      </w:rPr>
+      <w:tblPr/>
+      <w:tcPr>
+        <w:tcBorders>
+          <w:top w:val="double" w:sz="2" w:space="0" w:color="C2D69B" w:themeColor="accent3" w:themeTint="99"/>
+        </w:tcBorders>
+      </w:tcPr>
+    </w:tblStylePr>
+    <w:tblStylePr w:type="firstCol">
+      <w:rPr>
+        <w:b/>
+        <w:bCs/>
+      </w:rPr>
+    </w:tblStylePr>
+    <w:tblStylePr w:type="lastCol">
+      <w:rPr>
+        <w:b/>
+        <w:bCs/>
+      </w:rPr>
+    </w:tblStylePr>
   </w:style>
   <w:style w:type="character" w:customStyle="1" w:styleId="BodyTextChar">
     <w:name w:val="Body Text Char"/>
     <w:basedOn w:val="DefaultParagraphFont"/>
     <w:link w:val="BodyText"/>
-    <w:rsid w:val="007A264B"/>
+    <w:rsid w:val="004D6DBB"/>
     <w:rPr>
       <w:rFonts w:ascii="Times New Roman" w:hAnsi="Times New Roman" w:cs="Times New Roman"/>
     </w:rPr>
+  </w:style>
+  <w:style w:type="table" w:styleId="PlainTable1">
+    <w:name w:val="Plain Table 1"/>
+    <w:basedOn w:val="TableNormal"/>
+    <w:rsid w:val="004D6DBB"/>
+    <w:pPr>
+      <w:spacing w:after="0"/>
+    </w:pPr>
+    <w:tblPr>
+      <w:tblStyleRowBandSize w:val="1"/>
+      <w:tblStyleColBandSize w:val="1"/>
+      <w:tblBorders>
+        <w:top w:val="single" w:sz="4" w:space="0" w:color="BFBFBF" w:themeColor="background1" w:themeShade="BF"/>
+        <w:left w:val="single" w:sz="4" w:space="0" w:color="BFBFBF" w:themeColor="background1" w:themeShade="BF"/>
+        <w:bottom w:val="single" w:sz="4" w:space="0" w:color="BFBFBF" w:themeColor="background1" w:themeShade="BF"/>
+        <w:right w:val="single" w:sz="4" w:space="0" w:color="BFBFBF" w:themeColor="background1" w:themeShade="BF"/>
+        <w:insideH w:val="single" w:sz="4" w:space="0" w:color="BFBFBF" w:themeColor="background1" w:themeShade="BF"/>
+        <w:insideV w:val="single" w:sz="4" w:space="0" w:color="BFBFBF" w:themeColor="background1" w:themeShade="BF"/>
+      </w:tblBorders>
+    </w:tblPr>
+    <w:tblStylePr w:type="firstRow">
+      <w:rPr>
+        <w:b/>
+        <w:bCs/>
+      </w:rPr>
+    </w:tblStylePr>
+    <w:tblStylePr w:type="lastRow">
+      <w:rPr>
+        <w:b/>
+        <w:bCs/>
+      </w:rPr>
+      <w:tblPr/>
+      <w:tcPr>
+        <w:tcBorders>
+          <w:top w:val="double" w:sz="4" w:space="0" w:color="BFBFBF" w:themeColor="background1" w:themeShade="BF"/>
+        </w:tcBorders>
+      </w:tcPr>
+    </w:tblStylePr>
+    <w:tblStylePr w:type="firstCol">
+      <w:rPr>
+        <w:b/>
+        <w:bCs/>
+      </w:rPr>
+    </w:tblStylePr>
+    <w:tblStylePr w:type="lastCol">
+      <w:rPr>
+        <w:b/>
+        <w:bCs/>
+      </w:rPr>
+    </w:tblStylePr>
+    <w:tblStylePr w:type="band1Vert">
+      <w:tblPr/>
+      <w:tcPr>
+        <w:shd w:val="clear" w:color="auto" w:fill="F2F2F2" w:themeFill="background1" w:themeFillShade="F2"/>
+      </w:tcPr>
+    </w:tblStylePr>
+    <w:tblStylePr w:type="band1Horz">
+      <w:tblPr/>
+      <w:tcPr>
+        <w:shd w:val="clear" w:color="auto" w:fill="F2F2F2" w:themeFill="background1" w:themeFillShade="F2"/>
+      </w:tcPr>
+    </w:tblStylePr>
+  </w:style>
+  <w:style w:type="table" w:styleId="TableGrid">
+    <w:name w:val="Table Grid"/>
+    <w:basedOn w:val="TableNormal"/>
+    <w:rsid w:val="004D6DBB"/>
+    <w:pPr>
+      <w:spacing w:after="0"/>
+    </w:pPr>
+    <w:tblPr>
+      <w:tblBorders>
+        <w:top w:val="single" w:sz="4" w:space="0" w:color="auto"/>
+        <w:left w:val="single" w:sz="4" w:space="0" w:color="auto"/>
+        <w:bottom w:val="single" w:sz="4" w:space="0" w:color="auto"/>
+        <w:right w:val="single" w:sz="4" w:space="0" w:color="auto"/>
+        <w:insideH w:val="single" w:sz="4" w:space="0" w:color="auto"/>
+        <w:insideV w:val="single" w:sz="4" w:space="0" w:color="auto"/>
+      </w:tblBorders>
+    </w:tblPr>
   </w:style>
 </w:styles>
 </file>
@@ -1923,16 +2023,4 @@
   </a:objectDefaults>
   <a:extraClrSchemeLst/>
 </a:theme>
-</file>
-
-<file path=customXml/item1.xml><?xml version="1.0" encoding="utf-8"?>
-<b:Sources xmlns:b="http://schemas.openxmlformats.org/officeDocument/2006/bibliography" xmlns="http://schemas.openxmlformats.org/officeDocument/2006/bibliography" SelectedStyle="\APASixthEditionOfficeOnline.xsl" StyleName="APA" Version="6"/>
-</file>
-
-<file path=customXml/itemProps1.xml><?xml version="1.0" encoding="utf-8"?>
-<ds:datastoreItem xmlns:ds="http://schemas.openxmlformats.org/officeDocument/2006/customXml" ds:itemID="{87637D06-26BF-419A-A8EB-D344DFEFDE16}">
-  <ds:schemaRefs>
-    <ds:schemaRef ds:uri="http://schemas.openxmlformats.org/officeDocument/2006/bibliography"/>
-  </ds:schemaRefs>
-</ds:datastoreItem>
 </file>
</xml_diff>

<commit_message>
Added page numbers and configured footnotes.
</commit_message>
<xml_diff>
--- a/word_manuscript.docx
+++ b/word_manuscript.docx
@@ -156,7 +156,7 @@
       <w:r>
         <w:t xml:space="preserve"> .    </w:t>
       </w:r>
-      <w:hyperlink r:id="rId7">
+      <w:hyperlink r:id="rId8">
         <w:r>
           <w:rPr>
             <w:rStyle w:val="Hyperlink"/>
@@ -302,6 +302,7 @@
       </w:r>
     </w:p>
     <w:sectPr>
+      <w:footerReference w:type="default" r:id="rId9"/>
       <w:pgSz w:w="12240" w:h="15840"/>
       <w:pgMar w:top="1440" w:right="1440" w:bottom="1440" w:left="1440" w:header="720" w:footer="720" w:gutter="0"/>
       <w:cols w:space="720"/>
@@ -327,6 +328,122 @@
     </w:p>
   </w:endnote>
 </w:endnotes>
+</file>
+
+<file path=word/footer1.xml><?xml version="1.0" encoding="utf-8"?>
+<w:ftr xmlns:wpc="http://schemas.microsoft.com/office/word/2010/wordprocessingCanvas" xmlns:cx="http://schemas.microsoft.com/office/drawing/2014/chartex" xmlns:cx1="http://schemas.microsoft.com/office/drawing/2015/9/8/chartex" xmlns:cx2="http://schemas.microsoft.com/office/drawing/2015/10/21/chartex" xmlns:cx3="http://schemas.microsoft.com/office/drawing/2016/5/9/chartex" xmlns:cx4="http://schemas.microsoft.com/office/drawing/2016/5/10/chartex" xmlns:cx5="http://schemas.microsoft.com/office/drawing/2016/5/11/chartex" xmlns:cx6="http://schemas.microsoft.com/office/drawing/2016/5/12/chartex" xmlns:cx7="http://schemas.microsoft.com/office/drawing/2016/5/13/chartex" xmlns:cx8="http://schemas.microsoft.com/office/drawing/2016/5/14/chartex" xmlns:mc="http://schemas.openxmlformats.org/markup-compatibility/2006" xmlns:aink="http://schemas.microsoft.com/office/drawing/2016/ink" xmlns:am3d="http://schemas.microsoft.com/office/drawing/2017/model3d" xmlns:o="urn:schemas-microsoft-com:office:office" xmlns:r="http://schemas.openxmlformats.org/officeDocument/2006/relationships" xmlns:m="http://schemas.openxmlformats.org/officeDocument/2006/math" xmlns:v="urn:schemas-microsoft-com:vml" xmlns:wp14="http://schemas.microsoft.com/office/word/2010/wordprocessingDrawing" xmlns:wp="http://schemas.openxmlformats.org/drawingml/2006/wordprocessingDrawing" xmlns:w10="urn:schemas-microsoft-com:office:word" xmlns:w="http://schemas.openxmlformats.org/wordprocessingml/2006/main" xmlns:w14="http://schemas.microsoft.com/office/word/2010/wordml" xmlns:w15="http://schemas.microsoft.com/office/word/2012/wordml" xmlns:w16cex="http://schemas.microsoft.com/office/word/2018/wordml/cex" xmlns:w16cid="http://schemas.microsoft.com/office/word/2016/wordml/cid" xmlns:w16="http://schemas.microsoft.com/office/word/2018/wordml" xmlns:w16se="http://schemas.microsoft.com/office/word/2015/wordml/symex" xmlns:wpg="http://schemas.microsoft.com/office/word/2010/wordprocessingGroup" xmlns:wpi="http://schemas.microsoft.com/office/word/2010/wordprocessingInk" xmlns:wne="http://schemas.microsoft.com/office/word/2006/wordml" xmlns:wps="http://schemas.microsoft.com/office/word/2010/wordprocessingShape" mc:Ignorable="w14 w15 w16se w16cid w16 w16cex wp14">
+  <w:sdt>
+    <w:sdtPr>
+      <w:id w:val="1982885276"/>
+      <w:docPartObj>
+        <w:docPartGallery w:val="Page Numbers (Bottom of Page)"/>
+        <w:docPartUnique/>
+      </w:docPartObj>
+    </w:sdtPr>
+    <w:sdtContent>
+      <w:sdt>
+        <w:sdtPr>
+          <w:id w:val="-1769616900"/>
+          <w:docPartObj>
+            <w:docPartGallery w:val="Page Numbers (Top of Page)"/>
+            <w:docPartUnique/>
+          </w:docPartObj>
+        </w:sdtPr>
+        <w:sdtContent>
+          <w:p>
+            <w:pPr>
+              <w:pStyle w:val="Footer"/>
+              <w:jc w:val="right"/>
+            </w:pPr>
+            <w:r>
+              <w:t xml:space="preserve">Page </w:t>
+            </w:r>
+            <w:r>
+              <w:rPr>
+                <w:b/>
+                <w:bCs/>
+              </w:rPr>
+              <w:fldChar w:fldCharType="begin"/>
+            </w:r>
+            <w:r>
+              <w:rPr>
+                <w:b/>
+                <w:bCs/>
+              </w:rPr>
+              <w:instrText xml:space="preserve"> PAGE </w:instrText>
+            </w:r>
+            <w:r>
+              <w:rPr>
+                <w:b/>
+                <w:bCs/>
+              </w:rPr>
+              <w:fldChar w:fldCharType="separate"/>
+            </w:r>
+            <w:r>
+              <w:rPr>
+                <w:b/>
+                <w:bCs/>
+                <w:noProof/>
+              </w:rPr>
+              <w:t>2</w:t>
+            </w:r>
+            <w:r>
+              <w:rPr>
+                <w:b/>
+                <w:bCs/>
+              </w:rPr>
+              <w:fldChar w:fldCharType="end"/>
+            </w:r>
+            <w:r>
+              <w:t xml:space="preserve"> of </w:t>
+            </w:r>
+            <w:r>
+              <w:rPr>
+                <w:b/>
+                <w:bCs/>
+              </w:rPr>
+              <w:fldChar w:fldCharType="begin"/>
+            </w:r>
+            <w:r>
+              <w:rPr>
+                <w:b/>
+                <w:bCs/>
+              </w:rPr>
+              <w:instrText xml:space="preserve"> NUMPAGES  </w:instrText>
+            </w:r>
+            <w:r>
+              <w:rPr>
+                <w:b/>
+                <w:bCs/>
+              </w:rPr>
+              <w:fldChar w:fldCharType="separate"/>
+            </w:r>
+            <w:r>
+              <w:rPr>
+                <w:b/>
+                <w:bCs/>
+                <w:noProof/>
+              </w:rPr>
+              <w:t>2</w:t>
+            </w:r>
+            <w:r>
+              <w:rPr>
+                <w:b/>
+                <w:bCs/>
+              </w:rPr>
+              <w:fldChar w:fldCharType="end"/>
+            </w:r>
+          </w:p>
+        </w:sdtContent>
+      </w:sdt>
+    </w:sdtContent>
+  </w:sdt>
+  <w:p>
+    <w:pPr>
+      <w:pStyle w:val="Footer"/>
+    </w:pPr>
+  </w:p>
+</w:ftr>
 </file>
 
 <file path=word/footnotes.xml><?xml version="1.0" encoding="utf-8"?>
@@ -731,7 +848,7 @@
     <w:lsdException w:name="footnote text" w:semiHidden="1" w:unhideWhenUsed="1"/>
     <w:lsdException w:name="annotation text" w:semiHidden="1" w:unhideWhenUsed="1"/>
     <w:lsdException w:name="header" w:semiHidden="1" w:unhideWhenUsed="1"/>
-    <w:lsdException w:name="footer" w:semiHidden="1" w:unhideWhenUsed="1"/>
+    <w:lsdException w:name="footer" w:semiHidden="1" w:uiPriority="99" w:unhideWhenUsed="1"/>
     <w:lsdException w:name="index heading" w:semiHidden="1" w:unhideWhenUsed="1"/>
     <w:lsdException w:name="caption" w:semiHidden="1" w:unhideWhenUsed="1"/>
     <w:lsdException w:name="table of figures" w:semiHidden="1" w:unhideWhenUsed="1"/>
@@ -1394,7 +1511,14 @@
     <w:uiPriority w:val="9"/>
     <w:unhideWhenUsed/>
     <w:qFormat/>
-    <w:rsid w:val="004D6DBB"/>
+    <w:rsid w:val="00CE5E0F"/>
+    <w:pPr>
+      <w:spacing w:before="0"/>
+    </w:pPr>
+    <w:rPr>
+      <w:rFonts w:ascii="Times New Roman" w:hAnsi="Times New Roman"/>
+      <w:sz w:val="18"/>
+    </w:rPr>
   </w:style>
   <w:style w:type="table" w:customStyle="1" w:styleId="Table">
     <w:name w:val="Table"/>
@@ -1703,6 +1827,48 @@
         <w:insideV w:val="single" w:sz="4" w:space="0" w:color="auto"/>
       </w:tblBorders>
     </w:tblPr>
+  </w:style>
+  <w:style w:type="paragraph" w:styleId="Header">
+    <w:name w:val="header"/>
+    <w:basedOn w:val="Normal"/>
+    <w:link w:val="HeaderChar"/>
+    <w:unhideWhenUsed/>
+    <w:rsid w:val="00DA141E"/>
+    <w:pPr>
+      <w:tabs>
+        <w:tab w:val="center" w:pos="4680"/>
+        <w:tab w:val="right" w:pos="9360"/>
+      </w:tabs>
+      <w:spacing w:before="0"/>
+    </w:pPr>
+  </w:style>
+  <w:style w:type="character" w:customStyle="1" w:styleId="HeaderChar">
+    <w:name w:val="Header Char"/>
+    <w:basedOn w:val="DefaultParagraphFont"/>
+    <w:link w:val="Header"/>
+    <w:rsid w:val="00DA141E"/>
+  </w:style>
+  <w:style w:type="paragraph" w:styleId="Footer">
+    <w:name w:val="footer"/>
+    <w:basedOn w:val="Normal"/>
+    <w:link w:val="FooterChar"/>
+    <w:uiPriority w:val="99"/>
+    <w:unhideWhenUsed/>
+    <w:rsid w:val="00DA141E"/>
+    <w:pPr>
+      <w:tabs>
+        <w:tab w:val="center" w:pos="4680"/>
+        <w:tab w:val="right" w:pos="9360"/>
+      </w:tabs>
+      <w:spacing w:before="0"/>
+    </w:pPr>
+  </w:style>
+  <w:style w:type="character" w:customStyle="1" w:styleId="FooterChar">
+    <w:name w:val="Footer Char"/>
+    <w:basedOn w:val="DefaultParagraphFont"/>
+    <w:link w:val="Footer"/>
+    <w:uiPriority w:val="99"/>
+    <w:rsid w:val="00DA141E"/>
   </w:style>
 </w:styles>
 </file>
@@ -2023,4 +2189,16 @@
   </a:objectDefaults>
   <a:extraClrSchemeLst/>
 </a:theme>
+</file>
+
+<file path=customXml/item1.xml><?xml version="1.0" encoding="utf-8"?>
+<b:Sources xmlns:b="http://schemas.openxmlformats.org/officeDocument/2006/bibliography" xmlns="http://schemas.openxmlformats.org/officeDocument/2006/bibliography" SelectedStyle="\APASixthEditionOfficeOnline.xsl" StyleName="APA" Version="6"/>
+</file>
+
+<file path=customXml/itemProps1.xml><?xml version="1.0" encoding="utf-8"?>
+<ds:datastoreItem xmlns:ds="http://schemas.openxmlformats.org/officeDocument/2006/customXml" ds:itemID="{43E1185B-FAEC-464F-9567-B3C506EE54D8}">
+  <ds:schemaRefs>
+    <ds:schemaRef ds:uri="http://schemas.openxmlformats.org/officeDocument/2006/bibliography"/>
+  </ds:schemaRefs>
+</ds:datastoreItem>
 </file>
</xml_diff>

<commit_message>
A Template for a document with tables. Compact.
</commit_message>
<xml_diff>
--- a/word_manuscript.docx
+++ b/word_manuscript.docx
@@ -340,6 +340,7 @@
         <w:docPartUnique/>
       </w:docPartObj>
     </w:sdtPr>
+    <w:sdtEndPr/>
     <w:sdtContent>
       <w:sdt>
         <w:sdtPr>
@@ -349,6 +350,7 @@
             <w:docPartUnique/>
           </w:docPartObj>
         </w:sdtPr>
+        <w:sdtEndPr/>
         <w:sdtContent>
           <w:p>
             <w:pPr>
@@ -1383,9 +1385,9 @@
     <w:basedOn w:val="Normal"/>
     <w:link w:val="BodyTextChar"/>
     <w:qFormat/>
-    <w:rsid w:val="004D6DBB"/>
-    <w:pPr>
-      <w:spacing w:line="480" w:lineRule="auto"/>
+    <w:rsid w:val="00A20E0B"/>
+    <w:pPr>
+      <w:spacing w:before="0" w:line="480" w:lineRule="auto"/>
       <w:ind w:firstLine="720"/>
     </w:pPr>
     <w:rPr>
@@ -1397,8 +1399,9 @@
     <w:basedOn w:val="BodyText"/>
     <w:next w:val="BodyText"/>
     <w:qFormat/>
-    <w:rsid w:val="004D6DBB"/>
-    <w:pPr>
+    <w:rsid w:val="00A20E0B"/>
+    <w:pPr>
+      <w:spacing w:before="240"/>
       <w:ind w:firstLine="0"/>
     </w:pPr>
   </w:style>
@@ -1743,7 +1746,7 @@
     <w:name w:val="Body Text Char"/>
     <w:basedOn w:val="DefaultParagraphFont"/>
     <w:link w:val="BodyText"/>
-    <w:rsid w:val="004D6DBB"/>
+    <w:rsid w:val="00A20E0B"/>
     <w:rPr>
       <w:rFonts w:ascii="Times New Roman" w:hAnsi="Times New Roman" w:cs="Times New Roman"/>
     </w:rPr>

</xml_diff>

<commit_message>
Changes sth idk what it was.
</commit_message>
<xml_diff>
--- a/word_manuscript.docx
+++ b/word_manuscript.docx
@@ -1,6 +1,6 @@
 
 <file path=word/document.xml><?xml version="1.0" encoding="utf-8"?>
-<w:document xmlns:wpc="http://schemas.microsoft.com/office/word/2010/wordprocessingCanvas" xmlns:cx="http://schemas.microsoft.com/office/drawing/2014/chartex" xmlns:cx1="http://schemas.microsoft.com/office/drawing/2015/9/8/chartex" xmlns:cx2="http://schemas.microsoft.com/office/drawing/2015/10/21/chartex" xmlns:cx3="http://schemas.microsoft.com/office/drawing/2016/5/9/chartex" xmlns:cx4="http://schemas.microsoft.com/office/drawing/2016/5/10/chartex" xmlns:cx5="http://schemas.microsoft.com/office/drawing/2016/5/11/chartex" xmlns:cx6="http://schemas.microsoft.com/office/drawing/2016/5/12/chartex" xmlns:cx7="http://schemas.microsoft.com/office/drawing/2016/5/13/chartex" xmlns:cx8="http://schemas.microsoft.com/office/drawing/2016/5/14/chartex" xmlns:mc="http://schemas.openxmlformats.org/markup-compatibility/2006" xmlns:aink="http://schemas.microsoft.com/office/drawing/2016/ink" xmlns:am3d="http://schemas.microsoft.com/office/drawing/2017/model3d" xmlns:o="urn:schemas-microsoft-com:office:office" xmlns:r="http://schemas.openxmlformats.org/officeDocument/2006/relationships" xmlns:m="http://schemas.openxmlformats.org/officeDocument/2006/math" xmlns:v="urn:schemas-microsoft-com:vml" xmlns:wp14="http://schemas.microsoft.com/office/word/2010/wordprocessingDrawing" xmlns:wp="http://schemas.openxmlformats.org/drawingml/2006/wordprocessingDrawing" xmlns:w10="urn:schemas-microsoft-com:office:word" xmlns:w="http://schemas.openxmlformats.org/wordprocessingml/2006/main" xmlns:w14="http://schemas.microsoft.com/office/word/2010/wordml" xmlns:w15="http://schemas.microsoft.com/office/word/2012/wordml" xmlns:w16cex="http://schemas.microsoft.com/office/word/2018/wordml/cex" xmlns:w16cid="http://schemas.microsoft.com/office/word/2016/wordml/cid" xmlns:w16="http://schemas.microsoft.com/office/word/2018/wordml" xmlns:w16se="http://schemas.microsoft.com/office/word/2015/wordml/symex" xmlns:wpg="http://schemas.microsoft.com/office/word/2010/wordprocessingGroup" xmlns:wpi="http://schemas.microsoft.com/office/word/2010/wordprocessingInk" xmlns:wne="http://schemas.microsoft.com/office/word/2006/wordml" xmlns:wps="http://schemas.microsoft.com/office/word/2010/wordprocessingShape" mc:Ignorable="w14 w15 w16se w16cid w16 w16cex wp14">
+<w:document xmlns:wpc="http://schemas.microsoft.com/office/word/2010/wordprocessingCanvas" xmlns:cx="http://schemas.microsoft.com/office/drawing/2014/chartex" xmlns:cx1="http://schemas.microsoft.com/office/drawing/2015/9/8/chartex" xmlns:cx2="http://schemas.microsoft.com/office/drawing/2015/10/21/chartex" xmlns:cx3="http://schemas.microsoft.com/office/drawing/2016/5/9/chartex" xmlns:cx4="http://schemas.microsoft.com/office/drawing/2016/5/10/chartex" xmlns:cx5="http://schemas.microsoft.com/office/drawing/2016/5/11/chartex" xmlns:cx6="http://schemas.microsoft.com/office/drawing/2016/5/12/chartex" xmlns:cx7="http://schemas.microsoft.com/office/drawing/2016/5/13/chartex" xmlns:cx8="http://schemas.microsoft.com/office/drawing/2016/5/14/chartex" xmlns:mc="http://schemas.openxmlformats.org/markup-compatibility/2006" xmlns:aink="http://schemas.microsoft.com/office/drawing/2016/ink" xmlns:am3d="http://schemas.microsoft.com/office/drawing/2017/model3d" xmlns:o="urn:schemas-microsoft-com:office:office" xmlns:r="http://schemas.openxmlformats.org/officeDocument/2006/relationships" xmlns:m="http://schemas.openxmlformats.org/officeDocument/2006/math" xmlns:v="urn:schemas-microsoft-com:vml" xmlns:wp14="http://schemas.microsoft.com/office/word/2010/wordprocessingDrawing" xmlns:wp="http://schemas.openxmlformats.org/drawingml/2006/wordprocessingDrawing" xmlns:w10="urn:schemas-microsoft-com:office:word" xmlns:w="http://schemas.openxmlformats.org/wordprocessingml/2006/main" xmlns:w14="http://schemas.microsoft.com/office/word/2010/wordml" xmlns:w15="http://schemas.microsoft.com/office/word/2012/wordml" xmlns:w16cex="http://schemas.microsoft.com/office/word/2018/wordml/cex" xmlns:w16cid="http://schemas.microsoft.com/office/word/2016/wordml/cid" xmlns:w16="http://schemas.microsoft.com/office/word/2018/wordml" xmlns:w16sdtdh="http://schemas.microsoft.com/office/word/2020/wordml/sdtdatahash" xmlns:w16se="http://schemas.microsoft.com/office/word/2015/wordml/symex" xmlns:wpg="http://schemas.microsoft.com/office/word/2010/wordprocessingGroup" xmlns:wpi="http://schemas.microsoft.com/office/word/2010/wordprocessingInk" xmlns:wne="http://schemas.microsoft.com/office/word/2006/wordml" xmlns:wps="http://schemas.microsoft.com/office/word/2010/wordprocessingShape" mc:Ignorable="w14 w15 w16se w16cid w16 w16cex w16sdtdh wp14">
   <w:body>
     <w:p>
       <w:pPr>
@@ -187,7 +187,6 @@
         <w:pStyle w:val="TableCaption"/>
       </w:pPr>
       <w:r>
-        <w:lastRenderedPageBreak/>
         <w:t xml:space="preserve"> Table caption. </w:t>
       </w:r>
     </w:p>
@@ -242,6 +241,7 @@
               <w:pStyle w:val="Compact"/>
             </w:pPr>
             <w:r>
+              <w:lastRenderedPageBreak/>
               <w:t xml:space="preserve"> 1 </w:t>
             </w:r>
           </w:p>
@@ -312,7 +312,7 @@
 </file>
 
 <file path=word/endnotes.xml><?xml version="1.0" encoding="utf-8"?>
-<w:endnotes xmlns:wpc="http://schemas.microsoft.com/office/word/2010/wordprocessingCanvas" xmlns:cx="http://schemas.microsoft.com/office/drawing/2014/chartex" xmlns:cx1="http://schemas.microsoft.com/office/drawing/2015/9/8/chartex" xmlns:cx2="http://schemas.microsoft.com/office/drawing/2015/10/21/chartex" xmlns:cx3="http://schemas.microsoft.com/office/drawing/2016/5/9/chartex" xmlns:cx4="http://schemas.microsoft.com/office/drawing/2016/5/10/chartex" xmlns:cx5="http://schemas.microsoft.com/office/drawing/2016/5/11/chartex" xmlns:cx6="http://schemas.microsoft.com/office/drawing/2016/5/12/chartex" xmlns:cx7="http://schemas.microsoft.com/office/drawing/2016/5/13/chartex" xmlns:cx8="http://schemas.microsoft.com/office/drawing/2016/5/14/chartex" xmlns:mc="http://schemas.openxmlformats.org/markup-compatibility/2006" xmlns:aink="http://schemas.microsoft.com/office/drawing/2016/ink" xmlns:am3d="http://schemas.microsoft.com/office/drawing/2017/model3d" xmlns:o="urn:schemas-microsoft-com:office:office" xmlns:r="http://schemas.openxmlformats.org/officeDocument/2006/relationships" xmlns:m="http://schemas.openxmlformats.org/officeDocument/2006/math" xmlns:v="urn:schemas-microsoft-com:vml" xmlns:wp14="http://schemas.microsoft.com/office/word/2010/wordprocessingDrawing" xmlns:wp="http://schemas.openxmlformats.org/drawingml/2006/wordprocessingDrawing" xmlns:w10="urn:schemas-microsoft-com:office:word" xmlns:w="http://schemas.openxmlformats.org/wordprocessingml/2006/main" xmlns:w14="http://schemas.microsoft.com/office/word/2010/wordml" xmlns:w15="http://schemas.microsoft.com/office/word/2012/wordml" xmlns:w16cex="http://schemas.microsoft.com/office/word/2018/wordml/cex" xmlns:w16cid="http://schemas.microsoft.com/office/word/2016/wordml/cid" xmlns:w16="http://schemas.microsoft.com/office/word/2018/wordml" xmlns:w16se="http://schemas.microsoft.com/office/word/2015/wordml/symex" xmlns:wpg="http://schemas.microsoft.com/office/word/2010/wordprocessingGroup" xmlns:wpi="http://schemas.microsoft.com/office/word/2010/wordprocessingInk" xmlns:wne="http://schemas.microsoft.com/office/word/2006/wordml" xmlns:wps="http://schemas.microsoft.com/office/word/2010/wordprocessingShape" mc:Ignorable="w14 w15 w16se w16cid w16 w16cex wp14">
+<w:endnotes xmlns:wpc="http://schemas.microsoft.com/office/word/2010/wordprocessingCanvas" xmlns:cx="http://schemas.microsoft.com/office/drawing/2014/chartex" xmlns:cx1="http://schemas.microsoft.com/office/drawing/2015/9/8/chartex" xmlns:cx2="http://schemas.microsoft.com/office/drawing/2015/10/21/chartex" xmlns:cx3="http://schemas.microsoft.com/office/drawing/2016/5/9/chartex" xmlns:cx4="http://schemas.microsoft.com/office/drawing/2016/5/10/chartex" xmlns:cx5="http://schemas.microsoft.com/office/drawing/2016/5/11/chartex" xmlns:cx6="http://schemas.microsoft.com/office/drawing/2016/5/12/chartex" xmlns:cx7="http://schemas.microsoft.com/office/drawing/2016/5/13/chartex" xmlns:cx8="http://schemas.microsoft.com/office/drawing/2016/5/14/chartex" xmlns:mc="http://schemas.openxmlformats.org/markup-compatibility/2006" xmlns:aink="http://schemas.microsoft.com/office/drawing/2016/ink" xmlns:am3d="http://schemas.microsoft.com/office/drawing/2017/model3d" xmlns:o="urn:schemas-microsoft-com:office:office" xmlns:r="http://schemas.openxmlformats.org/officeDocument/2006/relationships" xmlns:m="http://schemas.openxmlformats.org/officeDocument/2006/math" xmlns:v="urn:schemas-microsoft-com:vml" xmlns:wp14="http://schemas.microsoft.com/office/word/2010/wordprocessingDrawing" xmlns:wp="http://schemas.openxmlformats.org/drawingml/2006/wordprocessingDrawing" xmlns:w10="urn:schemas-microsoft-com:office:word" xmlns:w="http://schemas.openxmlformats.org/wordprocessingml/2006/main" xmlns:w14="http://schemas.microsoft.com/office/word/2010/wordml" xmlns:w15="http://schemas.microsoft.com/office/word/2012/wordml" xmlns:w16cex="http://schemas.microsoft.com/office/word/2018/wordml/cex" xmlns:w16cid="http://schemas.microsoft.com/office/word/2016/wordml/cid" xmlns:w16="http://schemas.microsoft.com/office/word/2018/wordml" xmlns:w16sdtdh="http://schemas.microsoft.com/office/word/2020/wordml/sdtdatahash" xmlns:w16se="http://schemas.microsoft.com/office/word/2015/wordml/symex" xmlns:wpg="http://schemas.microsoft.com/office/word/2010/wordprocessingGroup" xmlns:wpi="http://schemas.microsoft.com/office/word/2010/wordprocessingInk" xmlns:wne="http://schemas.microsoft.com/office/word/2006/wordml" xmlns:wps="http://schemas.microsoft.com/office/word/2010/wordprocessingShape" mc:Ignorable="w14 w15 w16se w16cid w16 w16cex w16sdtdh wp14">
   <w:endnote w:type="separator" w:id="-1">
     <w:p>
       <w:r>
@@ -331,7 +331,7 @@
 </file>
 
 <file path=word/footer1.xml><?xml version="1.0" encoding="utf-8"?>
-<w:ftr xmlns:wpc="http://schemas.microsoft.com/office/word/2010/wordprocessingCanvas" xmlns:cx="http://schemas.microsoft.com/office/drawing/2014/chartex" xmlns:cx1="http://schemas.microsoft.com/office/drawing/2015/9/8/chartex" xmlns:cx2="http://schemas.microsoft.com/office/drawing/2015/10/21/chartex" xmlns:cx3="http://schemas.microsoft.com/office/drawing/2016/5/9/chartex" xmlns:cx4="http://schemas.microsoft.com/office/drawing/2016/5/10/chartex" xmlns:cx5="http://schemas.microsoft.com/office/drawing/2016/5/11/chartex" xmlns:cx6="http://schemas.microsoft.com/office/drawing/2016/5/12/chartex" xmlns:cx7="http://schemas.microsoft.com/office/drawing/2016/5/13/chartex" xmlns:cx8="http://schemas.microsoft.com/office/drawing/2016/5/14/chartex" xmlns:mc="http://schemas.openxmlformats.org/markup-compatibility/2006" xmlns:aink="http://schemas.microsoft.com/office/drawing/2016/ink" xmlns:am3d="http://schemas.microsoft.com/office/drawing/2017/model3d" xmlns:o="urn:schemas-microsoft-com:office:office" xmlns:r="http://schemas.openxmlformats.org/officeDocument/2006/relationships" xmlns:m="http://schemas.openxmlformats.org/officeDocument/2006/math" xmlns:v="urn:schemas-microsoft-com:vml" xmlns:wp14="http://schemas.microsoft.com/office/word/2010/wordprocessingDrawing" xmlns:wp="http://schemas.openxmlformats.org/drawingml/2006/wordprocessingDrawing" xmlns:w10="urn:schemas-microsoft-com:office:word" xmlns:w="http://schemas.openxmlformats.org/wordprocessingml/2006/main" xmlns:w14="http://schemas.microsoft.com/office/word/2010/wordml" xmlns:w15="http://schemas.microsoft.com/office/word/2012/wordml" xmlns:w16cex="http://schemas.microsoft.com/office/word/2018/wordml/cex" xmlns:w16cid="http://schemas.microsoft.com/office/word/2016/wordml/cid" xmlns:w16="http://schemas.microsoft.com/office/word/2018/wordml" xmlns:w16se="http://schemas.microsoft.com/office/word/2015/wordml/symex" xmlns:wpg="http://schemas.microsoft.com/office/word/2010/wordprocessingGroup" xmlns:wpi="http://schemas.microsoft.com/office/word/2010/wordprocessingInk" xmlns:wne="http://schemas.microsoft.com/office/word/2006/wordml" xmlns:wps="http://schemas.microsoft.com/office/word/2010/wordprocessingShape" mc:Ignorable="w14 w15 w16se w16cid w16 w16cex wp14">
+<w:ftr xmlns:wpc="http://schemas.microsoft.com/office/word/2010/wordprocessingCanvas" xmlns:cx="http://schemas.microsoft.com/office/drawing/2014/chartex" xmlns:cx1="http://schemas.microsoft.com/office/drawing/2015/9/8/chartex" xmlns:cx2="http://schemas.microsoft.com/office/drawing/2015/10/21/chartex" xmlns:cx3="http://schemas.microsoft.com/office/drawing/2016/5/9/chartex" xmlns:cx4="http://schemas.microsoft.com/office/drawing/2016/5/10/chartex" xmlns:cx5="http://schemas.microsoft.com/office/drawing/2016/5/11/chartex" xmlns:cx6="http://schemas.microsoft.com/office/drawing/2016/5/12/chartex" xmlns:cx7="http://schemas.microsoft.com/office/drawing/2016/5/13/chartex" xmlns:cx8="http://schemas.microsoft.com/office/drawing/2016/5/14/chartex" xmlns:mc="http://schemas.openxmlformats.org/markup-compatibility/2006" xmlns:aink="http://schemas.microsoft.com/office/drawing/2016/ink" xmlns:am3d="http://schemas.microsoft.com/office/drawing/2017/model3d" xmlns:o="urn:schemas-microsoft-com:office:office" xmlns:r="http://schemas.openxmlformats.org/officeDocument/2006/relationships" xmlns:m="http://schemas.openxmlformats.org/officeDocument/2006/math" xmlns:v="urn:schemas-microsoft-com:vml" xmlns:wp14="http://schemas.microsoft.com/office/word/2010/wordprocessingDrawing" xmlns:wp="http://schemas.openxmlformats.org/drawingml/2006/wordprocessingDrawing" xmlns:w10="urn:schemas-microsoft-com:office:word" xmlns:w="http://schemas.openxmlformats.org/wordprocessingml/2006/main" xmlns:w14="http://schemas.microsoft.com/office/word/2010/wordml" xmlns:w15="http://schemas.microsoft.com/office/word/2012/wordml" xmlns:w16cex="http://schemas.microsoft.com/office/word/2018/wordml/cex" xmlns:w16cid="http://schemas.microsoft.com/office/word/2016/wordml/cid" xmlns:w16="http://schemas.microsoft.com/office/word/2018/wordml" xmlns:w16sdtdh="http://schemas.microsoft.com/office/word/2020/wordml/sdtdatahash" xmlns:w16se="http://schemas.microsoft.com/office/word/2015/wordml/symex" xmlns:wpg="http://schemas.microsoft.com/office/word/2010/wordprocessingGroup" xmlns:wpi="http://schemas.microsoft.com/office/word/2010/wordprocessingInk" xmlns:wne="http://schemas.microsoft.com/office/word/2006/wordml" xmlns:wps="http://schemas.microsoft.com/office/word/2010/wordprocessingShape" mc:Ignorable="w14 w15 w16se w16cid w16 w16cex w16sdtdh wp14">
   <w:sdt>
     <w:sdtPr>
       <w:id w:val="1982885276"/>
@@ -449,7 +449,7 @@
 </file>
 
 <file path=word/footnotes.xml><?xml version="1.0" encoding="utf-8"?>
-<w:footnotes xmlns:wpc="http://schemas.microsoft.com/office/word/2010/wordprocessingCanvas" xmlns:cx="http://schemas.microsoft.com/office/drawing/2014/chartex" xmlns:cx1="http://schemas.microsoft.com/office/drawing/2015/9/8/chartex" xmlns:cx2="http://schemas.microsoft.com/office/drawing/2015/10/21/chartex" xmlns:cx3="http://schemas.microsoft.com/office/drawing/2016/5/9/chartex" xmlns:cx4="http://schemas.microsoft.com/office/drawing/2016/5/10/chartex" xmlns:cx5="http://schemas.microsoft.com/office/drawing/2016/5/11/chartex" xmlns:cx6="http://schemas.microsoft.com/office/drawing/2016/5/12/chartex" xmlns:cx7="http://schemas.microsoft.com/office/drawing/2016/5/13/chartex" xmlns:cx8="http://schemas.microsoft.com/office/drawing/2016/5/14/chartex" xmlns:mc="http://schemas.openxmlformats.org/markup-compatibility/2006" xmlns:aink="http://schemas.microsoft.com/office/drawing/2016/ink" xmlns:am3d="http://schemas.microsoft.com/office/drawing/2017/model3d" xmlns:o="urn:schemas-microsoft-com:office:office" xmlns:r="http://schemas.openxmlformats.org/officeDocument/2006/relationships" xmlns:m="http://schemas.openxmlformats.org/officeDocument/2006/math" xmlns:v="urn:schemas-microsoft-com:vml" xmlns:wp14="http://schemas.microsoft.com/office/word/2010/wordprocessingDrawing" xmlns:wp="http://schemas.openxmlformats.org/drawingml/2006/wordprocessingDrawing" xmlns:w10="urn:schemas-microsoft-com:office:word" xmlns:w="http://schemas.openxmlformats.org/wordprocessingml/2006/main" xmlns:w14="http://schemas.microsoft.com/office/word/2010/wordml" xmlns:w15="http://schemas.microsoft.com/office/word/2012/wordml" xmlns:w16cex="http://schemas.microsoft.com/office/word/2018/wordml/cex" xmlns:w16cid="http://schemas.microsoft.com/office/word/2016/wordml/cid" xmlns:w16="http://schemas.microsoft.com/office/word/2018/wordml" xmlns:w16se="http://schemas.microsoft.com/office/word/2015/wordml/symex" xmlns:wpg="http://schemas.microsoft.com/office/word/2010/wordprocessingGroup" xmlns:wpi="http://schemas.microsoft.com/office/word/2010/wordprocessingInk" xmlns:wne="http://schemas.microsoft.com/office/word/2006/wordml" xmlns:wps="http://schemas.microsoft.com/office/word/2010/wordprocessingShape" mc:Ignorable="w14 w15 w16se w16cid w16 w16cex wp14">
+<w:footnotes xmlns:wpc="http://schemas.microsoft.com/office/word/2010/wordprocessingCanvas" xmlns:cx="http://schemas.microsoft.com/office/drawing/2014/chartex" xmlns:cx1="http://schemas.microsoft.com/office/drawing/2015/9/8/chartex" xmlns:cx2="http://schemas.microsoft.com/office/drawing/2015/10/21/chartex" xmlns:cx3="http://schemas.microsoft.com/office/drawing/2016/5/9/chartex" xmlns:cx4="http://schemas.microsoft.com/office/drawing/2016/5/10/chartex" xmlns:cx5="http://schemas.microsoft.com/office/drawing/2016/5/11/chartex" xmlns:cx6="http://schemas.microsoft.com/office/drawing/2016/5/12/chartex" xmlns:cx7="http://schemas.microsoft.com/office/drawing/2016/5/13/chartex" xmlns:cx8="http://schemas.microsoft.com/office/drawing/2016/5/14/chartex" xmlns:mc="http://schemas.openxmlformats.org/markup-compatibility/2006" xmlns:aink="http://schemas.microsoft.com/office/drawing/2016/ink" xmlns:am3d="http://schemas.microsoft.com/office/drawing/2017/model3d" xmlns:o="urn:schemas-microsoft-com:office:office" xmlns:r="http://schemas.openxmlformats.org/officeDocument/2006/relationships" xmlns:m="http://schemas.openxmlformats.org/officeDocument/2006/math" xmlns:v="urn:schemas-microsoft-com:vml" xmlns:wp14="http://schemas.microsoft.com/office/word/2010/wordprocessingDrawing" xmlns:wp="http://schemas.openxmlformats.org/drawingml/2006/wordprocessingDrawing" xmlns:w10="urn:schemas-microsoft-com:office:word" xmlns:w="http://schemas.openxmlformats.org/wordprocessingml/2006/main" xmlns:w14="http://schemas.microsoft.com/office/word/2010/wordml" xmlns:w15="http://schemas.microsoft.com/office/word/2012/wordml" xmlns:w16cex="http://schemas.microsoft.com/office/word/2018/wordml/cex" xmlns:w16cid="http://schemas.microsoft.com/office/word/2016/wordml/cid" xmlns:w16="http://schemas.microsoft.com/office/word/2018/wordml" xmlns:w16sdtdh="http://schemas.microsoft.com/office/word/2020/wordml/sdtdatahash" xmlns:w16se="http://schemas.microsoft.com/office/word/2015/wordml/symex" xmlns:wpg="http://schemas.microsoft.com/office/word/2010/wordprocessingGroup" xmlns:wpi="http://schemas.microsoft.com/office/word/2010/wordprocessingInk" xmlns:wne="http://schemas.microsoft.com/office/word/2006/wordml" xmlns:wps="http://schemas.microsoft.com/office/word/2010/wordprocessingShape" mc:Ignorable="w14 w15 w16se w16cid w16 w16cex w16sdtdh wp14">
   <w:footnote w:type="separator" w:id="-1">
     <w:p>
       <w:r>
@@ -484,7 +484,7 @@
 </file>
 
 <file path=word/numbering.xml><?xml version="1.0" encoding="utf-8"?>
-<w:numbering xmlns:wpc="http://schemas.microsoft.com/office/word/2010/wordprocessingCanvas" xmlns:cx="http://schemas.microsoft.com/office/drawing/2014/chartex" xmlns:cx1="http://schemas.microsoft.com/office/drawing/2015/9/8/chartex" xmlns:cx2="http://schemas.microsoft.com/office/drawing/2015/10/21/chartex" xmlns:cx3="http://schemas.microsoft.com/office/drawing/2016/5/9/chartex" xmlns:cx4="http://schemas.microsoft.com/office/drawing/2016/5/10/chartex" xmlns:cx5="http://schemas.microsoft.com/office/drawing/2016/5/11/chartex" xmlns:cx6="http://schemas.microsoft.com/office/drawing/2016/5/12/chartex" xmlns:cx7="http://schemas.microsoft.com/office/drawing/2016/5/13/chartex" xmlns:cx8="http://schemas.microsoft.com/office/drawing/2016/5/14/chartex" xmlns:mc="http://schemas.openxmlformats.org/markup-compatibility/2006" xmlns:aink="http://schemas.microsoft.com/office/drawing/2016/ink" xmlns:am3d="http://schemas.microsoft.com/office/drawing/2017/model3d" xmlns:o="urn:schemas-microsoft-com:office:office" xmlns:r="http://schemas.openxmlformats.org/officeDocument/2006/relationships" xmlns:m="http://schemas.openxmlformats.org/officeDocument/2006/math" xmlns:v="urn:schemas-microsoft-com:vml" xmlns:wp14="http://schemas.microsoft.com/office/word/2010/wordprocessingDrawing" xmlns:wp="http://schemas.openxmlformats.org/drawingml/2006/wordprocessingDrawing" xmlns:w10="urn:schemas-microsoft-com:office:word" xmlns:w="http://schemas.openxmlformats.org/wordprocessingml/2006/main" xmlns:w14="http://schemas.microsoft.com/office/word/2010/wordml" xmlns:w15="http://schemas.microsoft.com/office/word/2012/wordml" xmlns:w16cex="http://schemas.microsoft.com/office/word/2018/wordml/cex" xmlns:w16cid="http://schemas.microsoft.com/office/word/2016/wordml/cid" xmlns:w16="http://schemas.microsoft.com/office/word/2018/wordml" xmlns:w16se="http://schemas.microsoft.com/office/word/2015/wordml/symex" xmlns:wpg="http://schemas.microsoft.com/office/word/2010/wordprocessingGroup" xmlns:wpi="http://schemas.microsoft.com/office/word/2010/wordprocessingInk" xmlns:wne="http://schemas.microsoft.com/office/word/2006/wordml" xmlns:wps="http://schemas.microsoft.com/office/word/2010/wordprocessingShape" mc:Ignorable="w14 w15 w16se w16cid w16 w16cex wp14">
+<w:numbering xmlns:wpc="http://schemas.microsoft.com/office/word/2010/wordprocessingCanvas" xmlns:cx="http://schemas.microsoft.com/office/drawing/2014/chartex" xmlns:cx1="http://schemas.microsoft.com/office/drawing/2015/9/8/chartex" xmlns:cx2="http://schemas.microsoft.com/office/drawing/2015/10/21/chartex" xmlns:cx3="http://schemas.microsoft.com/office/drawing/2016/5/9/chartex" xmlns:cx4="http://schemas.microsoft.com/office/drawing/2016/5/10/chartex" xmlns:cx5="http://schemas.microsoft.com/office/drawing/2016/5/11/chartex" xmlns:cx6="http://schemas.microsoft.com/office/drawing/2016/5/12/chartex" xmlns:cx7="http://schemas.microsoft.com/office/drawing/2016/5/13/chartex" xmlns:cx8="http://schemas.microsoft.com/office/drawing/2016/5/14/chartex" xmlns:mc="http://schemas.openxmlformats.org/markup-compatibility/2006" xmlns:aink="http://schemas.microsoft.com/office/drawing/2016/ink" xmlns:am3d="http://schemas.microsoft.com/office/drawing/2017/model3d" xmlns:o="urn:schemas-microsoft-com:office:office" xmlns:r="http://schemas.openxmlformats.org/officeDocument/2006/relationships" xmlns:m="http://schemas.openxmlformats.org/officeDocument/2006/math" xmlns:v="urn:schemas-microsoft-com:vml" xmlns:wp14="http://schemas.microsoft.com/office/word/2010/wordprocessingDrawing" xmlns:wp="http://schemas.openxmlformats.org/drawingml/2006/wordprocessingDrawing" xmlns:w10="urn:schemas-microsoft-com:office:word" xmlns:w="http://schemas.openxmlformats.org/wordprocessingml/2006/main" xmlns:w14="http://schemas.microsoft.com/office/word/2010/wordml" xmlns:w15="http://schemas.microsoft.com/office/word/2012/wordml" xmlns:w16cex="http://schemas.microsoft.com/office/word/2018/wordml/cex" xmlns:w16cid="http://schemas.microsoft.com/office/word/2016/wordml/cid" xmlns:w16="http://schemas.microsoft.com/office/word/2018/wordml" xmlns:w16sdtdh="http://schemas.microsoft.com/office/word/2020/wordml/sdtdatahash" xmlns:w16se="http://schemas.microsoft.com/office/word/2015/wordml/symex" xmlns:wpg="http://schemas.microsoft.com/office/word/2010/wordprocessingGroup" xmlns:wpi="http://schemas.microsoft.com/office/word/2010/wordprocessingInk" xmlns:wne="http://schemas.microsoft.com/office/word/2006/wordml" xmlns:wps="http://schemas.microsoft.com/office/word/2010/wordprocessingShape" mc:Ignorable="w14 w15 w16se w16cid w16 w16cex w16sdtdh wp14">
   <w:abstractNum w:abstractNumId="0" w15:restartNumberingAfterBreak="0">
     <w:nsid w:val="FFFFFF7C"/>
     <w:multiLevelType w:val="singleLevel"/>
@@ -811,7 +811,7 @@
 </file>
 
 <file path=word/styles.xml><?xml version="1.0" encoding="utf-8"?>
-<w:styles xmlns:mc="http://schemas.openxmlformats.org/markup-compatibility/2006" xmlns:r="http://schemas.openxmlformats.org/officeDocument/2006/relationships" xmlns:w="http://schemas.openxmlformats.org/wordprocessingml/2006/main" xmlns:w14="http://schemas.microsoft.com/office/word/2010/wordml" xmlns:w15="http://schemas.microsoft.com/office/word/2012/wordml" xmlns:w16cex="http://schemas.microsoft.com/office/word/2018/wordml/cex" xmlns:w16cid="http://schemas.microsoft.com/office/word/2016/wordml/cid" xmlns:w16="http://schemas.microsoft.com/office/word/2018/wordml" xmlns:w16se="http://schemas.microsoft.com/office/word/2015/wordml/symex" mc:Ignorable="w14 w15 w16se w16cid w16 w16cex">
+<w:styles xmlns:mc="http://schemas.openxmlformats.org/markup-compatibility/2006" xmlns:r="http://schemas.openxmlformats.org/officeDocument/2006/relationships" xmlns:w="http://schemas.openxmlformats.org/wordprocessingml/2006/main" xmlns:w14="http://schemas.microsoft.com/office/word/2010/wordml" xmlns:w15="http://schemas.microsoft.com/office/word/2012/wordml" xmlns:w16cex="http://schemas.microsoft.com/office/word/2018/wordml/cex" xmlns:w16cid="http://schemas.microsoft.com/office/word/2016/wordml/cid" xmlns:w16="http://schemas.microsoft.com/office/word/2018/wordml" xmlns:w16sdtdh="http://schemas.microsoft.com/office/word/2020/wordml/sdtdatahash" xmlns:w16se="http://schemas.microsoft.com/office/word/2015/wordml/symex" mc:Ignorable="w14 w15 w16se w16cid w16 w16cex w16sdtdh">
   <w:docDefaults>
     <w:rPrDefault>
       <w:rPr>
@@ -1503,8 +1503,9 @@
     <w:uiPriority w:val="9"/>
     <w:unhideWhenUsed/>
     <w:qFormat/>
-    <w:rsid w:val="004D6DBB"/>
-    <w:pPr>
+    <w:rsid w:val="00564404"/>
+    <w:pPr>
+      <w:spacing w:line="240" w:lineRule="auto"/>
       <w:ind w:left="475" w:right="475" w:firstLine="0"/>
     </w:pPr>
   </w:style>

</xml_diff>

<commit_message>
Added character font for yellow highlight.
</commit_message>
<xml_diff>
--- a/word_manuscript.docx
+++ b/word_manuscript.docx
@@ -1874,6 +1874,17 @@
     <w:uiPriority w:val="99"/>
     <w:rsid w:val="00DA141E"/>
   </w:style>
+  <w:style w:type="character" w:customStyle="1" w:styleId="yellow">
+    <w:name w:val="yellow"/>
+    <w:basedOn w:val="DefaultParagraphFont"/>
+    <w:uiPriority w:val="1"/>
+    <w:qFormat/>
+    <w:rsid w:val="004160CF"/>
+    <w:rPr>
+      <w:bdr w:val="none" w:sz="0" w:space="0" w:color="auto"/>
+      <w:shd w:val="clear" w:color="auto" w:fill="FFFF00"/>
+    </w:rPr>
+  </w:style>
 </w:styles>
 </file>
 

</xml_diff>